<commit_message>
Update resume to include Vue
</commit_message>
<xml_diff>
--- a/code/tstarkResume.docx
+++ b/code/tstarkResume.docx
@@ -24,7 +24,7 @@
     </w:p>
     <w:p>
       <w:pPr>
-        <w:pStyle w:val="Body.0"/>
+        <w:pStyle w:val="Body A"/>
         <w:jc w:val="center"/>
       </w:pPr>
       <w:r>
@@ -38,23 +38,23 @@
     <w:p>
       <w:pPr>
         <w:pStyle w:val="Heading"/>
-        <w:bidi w:val="0"/>
-      </w:pPr>
-      <w:r>
-        <w:rPr>
-          <w:rtl w:val="0"/>
+      </w:pPr>
+      <w:r>
+        <w:rPr>
+          <w:rtl w:val="0"/>
+          <w:lang w:val="en-US"/>
         </w:rPr>
         <w:t>Experience</w:t>
       </w:r>
     </w:p>
     <w:p>
       <w:pPr>
-        <w:pStyle w:val="Caption"/>
-        <w:bidi w:val="0"/>
-      </w:pPr>
-      <w:r>
-        <w:rPr>
-          <w:rtl w:val="0"/>
+        <w:pStyle w:val="Caption A"/>
+      </w:pPr>
+      <w:r>
+        <w:rPr>
+          <w:rtl w:val="0"/>
+          <w:lang w:val="en-US"/>
         </w:rPr>
         <w:t>Software Engineer - Caterpillar, Inc - Peoria IL</w:t>
       </w:r>
@@ -62,75 +62,87 @@
     <w:p>
       <w:pPr>
         <w:pStyle w:val="Footnote"/>
-        <w:bidi w:val="0"/>
-      </w:pPr>
-      <w:r>
-        <w:rPr>
-          <w:rtl w:val="0"/>
+      </w:pPr>
+      <w:r>
+        <w:rPr>
+          <w:rtl w:val="0"/>
+          <w:lang w:val="en-US"/>
         </w:rPr>
         <w:t>December 2019 - Present</w:t>
       </w:r>
     </w:p>
     <w:p>
       <w:pPr>
-        <w:pStyle w:val="Body.0"/>
+        <w:pStyle w:val="Body A"/>
         <w:numPr>
           <w:ilvl w:val="1"/>
           <w:numId w:val="2"/>
         </w:numPr>
-        <w:bidi w:val="0"/>
-      </w:pPr>
-      <w:r>
-        <w:rPr>
-          <w:rtl w:val="0"/>
+        <w:rPr>
+          <w:lang w:val="en-US"/>
+        </w:rPr>
+      </w:pPr>
+      <w:r>
+        <w:rPr>
+          <w:rtl w:val="0"/>
+          <w:lang w:val="en-US"/>
         </w:rPr>
         <w:t>Developed API proxies in Apigee</w:t>
       </w:r>
     </w:p>
     <w:p>
       <w:pPr>
-        <w:pStyle w:val="Body.0"/>
+        <w:pStyle w:val="Body A"/>
         <w:numPr>
           <w:ilvl w:val="1"/>
           <w:numId w:val="2"/>
         </w:numPr>
-        <w:bidi w:val="0"/>
-      </w:pPr>
-      <w:r>
-        <w:rPr>
-          <w:rtl w:val="0"/>
+        <w:rPr>
+          <w:lang w:val="en-US"/>
+        </w:rPr>
+      </w:pPr>
+      <w:r>
+        <w:rPr>
+          <w:rtl w:val="0"/>
+          <w:lang w:val="en-US"/>
         </w:rPr>
         <w:t>Reviewed API specifications and suggested improvements</w:t>
       </w:r>
     </w:p>
     <w:p>
       <w:pPr>
-        <w:pStyle w:val="Body.0"/>
+        <w:pStyle w:val="Body A"/>
         <w:numPr>
           <w:ilvl w:val="1"/>
           <w:numId w:val="2"/>
         </w:numPr>
-        <w:bidi w:val="0"/>
-      </w:pPr>
-      <w:r>
-        <w:rPr>
-          <w:rtl w:val="0"/>
+        <w:rPr>
+          <w:lang w:val="en-US"/>
+        </w:rPr>
+      </w:pPr>
+      <w:r>
+        <w:rPr>
+          <w:rtl w:val="0"/>
+          <w:lang w:val="en-US"/>
         </w:rPr>
         <w:t>Improved CI/CD pipelines using Azure DevOps</w:t>
       </w:r>
     </w:p>
     <w:p>
       <w:pPr>
-        <w:pStyle w:val="Body.0"/>
+        <w:pStyle w:val="Body A"/>
         <w:numPr>
           <w:ilvl w:val="1"/>
           <w:numId w:val="2"/>
         </w:numPr>
-        <w:bidi w:val="0"/>
-      </w:pPr>
-      <w:r>
-        <w:rPr>
-          <w:rtl w:val="0"/>
+        <w:rPr>
+          <w:lang w:val="en-US"/>
+        </w:rPr>
+      </w:pPr>
+      <w:r>
+        <w:rPr>
+          <w:rtl w:val="0"/>
+          <w:lang w:val="en-US"/>
         </w:rPr>
         <w:t>Enhanced automated software testing processes.</w:t>
       </w:r>
@@ -138,17 +150,16 @@
     <w:p>
       <w:pPr>
         <w:pStyle w:val="Footnote"/>
-        <w:bidi w:val="0"/>
-      </w:pPr>
-    </w:p>
-    <w:p>
-      <w:pPr>
-        <w:pStyle w:val="Caption"/>
-        <w:bidi w:val="0"/>
-      </w:pPr>
-      <w:r>
-        <w:rPr>
-          <w:rtl w:val="0"/>
+      </w:pPr>
+    </w:p>
+    <w:p>
+      <w:pPr>
+        <w:pStyle w:val="Caption A"/>
+      </w:pPr>
+      <w:r>
+        <w:rPr>
+          <w:rtl w:val="0"/>
+          <w:lang w:val="en-US"/>
         </w:rPr>
         <w:t>Developer - Sora Technologies - Peoria IL</w:t>
       </w:r>
@@ -156,107 +167,125 @@
     <w:p>
       <w:pPr>
         <w:pStyle w:val="Footnote"/>
-        <w:bidi w:val="0"/>
-      </w:pPr>
-      <w:r>
-        <w:rPr>
-          <w:rtl w:val="0"/>
+      </w:pPr>
+      <w:r>
+        <w:rPr>
+          <w:rtl w:val="0"/>
+          <w:lang w:val="en-US"/>
         </w:rPr>
         <w:t>November 2014 - November 2019</w:t>
       </w:r>
     </w:p>
     <w:p>
       <w:pPr>
-        <w:pStyle w:val="Body.0"/>
+        <w:pStyle w:val="Body A"/>
         <w:numPr>
           <w:ilvl w:val="1"/>
           <w:numId w:val="2"/>
         </w:numPr>
-        <w:bidi w:val="0"/>
-      </w:pPr>
-      <w:r>
-        <w:rPr>
-          <w:rtl w:val="0"/>
+        <w:rPr>
+          <w:lang w:val="en-US"/>
+        </w:rPr>
+      </w:pPr>
+      <w:r>
+        <w:rPr>
+          <w:rtl w:val="0"/>
+          <w:lang w:val="en-US"/>
         </w:rPr>
         <w:t>Led development of a bespoke social media platform</w:t>
       </w:r>
     </w:p>
     <w:p>
       <w:pPr>
-        <w:pStyle w:val="Body.0"/>
+        <w:pStyle w:val="Body A"/>
         <w:numPr>
           <w:ilvl w:val="1"/>
           <w:numId w:val="2"/>
         </w:numPr>
-        <w:bidi w:val="0"/>
-      </w:pPr>
-      <w:r>
-        <w:rPr>
-          <w:rtl w:val="0"/>
+        <w:rPr>
+          <w:lang w:val="en-US"/>
+        </w:rPr>
+      </w:pPr>
+      <w:r>
+        <w:rPr>
+          <w:rtl w:val="0"/>
+          <w:lang w:val="en-US"/>
         </w:rPr>
         <w:t>Managed local and cloud-based Linux servers</w:t>
       </w:r>
     </w:p>
     <w:p>
       <w:pPr>
-        <w:pStyle w:val="Body.0"/>
+        <w:pStyle w:val="Body A"/>
         <w:numPr>
           <w:ilvl w:val="1"/>
           <w:numId w:val="2"/>
         </w:numPr>
-        <w:bidi w:val="0"/>
-      </w:pPr>
-      <w:r>
-        <w:rPr>
-          <w:rtl w:val="0"/>
+        <w:rPr>
+          <w:lang w:val="en-US"/>
+        </w:rPr>
+      </w:pPr>
+      <w:r>
+        <w:rPr>
+          <w:rtl w:val="0"/>
+          <w:lang w:val="en-US"/>
         </w:rPr>
         <w:t>Developed custom line-of-business applications across several industries</w:t>
       </w:r>
     </w:p>
     <w:p>
       <w:pPr>
-        <w:pStyle w:val="Body.0"/>
+        <w:pStyle w:val="Body A"/>
         <w:numPr>
           <w:ilvl w:val="1"/>
           <w:numId w:val="2"/>
         </w:numPr>
-        <w:bidi w:val="0"/>
-      </w:pPr>
-      <w:r>
-        <w:rPr>
-          <w:rtl w:val="0"/>
+        <w:rPr>
+          <w:lang w:val="en-US"/>
+        </w:rPr>
+      </w:pPr>
+      <w:r>
+        <w:rPr>
+          <w:rtl w:val="0"/>
+          <w:lang w:val="en-US"/>
         </w:rPr>
         <w:t>Analyzed user needs to determine technical requirements</w:t>
       </w:r>
     </w:p>
     <w:p>
       <w:pPr>
-        <w:pStyle w:val="Body.0"/>
+        <w:pStyle w:val="Body A"/>
         <w:numPr>
           <w:ilvl w:val="1"/>
           <w:numId w:val="2"/>
         </w:numPr>
-        <w:bidi w:val="0"/>
-      </w:pPr>
-      <w:r>
-        <w:rPr>
-          <w:rtl w:val="0"/>
+        <w:rPr>
+          <w:lang w:val="en-US"/>
+        </w:rPr>
+      </w:pPr>
+      <w:r>
+        <w:rPr>
+          <w:rtl w:val="0"/>
+          <w:lang w:val="en-US"/>
         </w:rPr>
         <w:t>Designed and implemented databases to support web applications</w:t>
       </w:r>
     </w:p>
     <w:p>
       <w:pPr>
-        <w:pStyle w:val="Body.0"/>
+        <w:pStyle w:val="Body A"/>
         <w:numPr>
           <w:ilvl w:val="1"/>
           <w:numId w:val="2"/>
         </w:numPr>
-        <w:bidi w:val="0"/>
-      </w:pPr>
-      <w:r>
-        <w:rPr>
-          <w:rtl w:val="0"/>
+        <w:rPr>
+          <w:lang w:val="en-US"/>
+        </w:rPr>
+      </w:pPr>
+      <w:r>
+        <w:rPr>
+          <w:rtl w:val="0"/>
+          <w:lang w:val="en-US"/>
         </w:rPr>
         <w:t>Created and consumed APIs</w:t>
       </w:r>
@@ -264,17 +293,16 @@
     <w:p>
       <w:pPr>
         <w:pStyle w:val="Footnote"/>
-        <w:bidi w:val="0"/>
-      </w:pPr>
-    </w:p>
-    <w:p>
-      <w:pPr>
-        <w:pStyle w:val="Caption"/>
-        <w:bidi w:val="0"/>
-      </w:pPr>
-      <w:r>
-        <w:rPr>
-          <w:rtl w:val="0"/>
+      </w:pPr>
+    </w:p>
+    <w:p>
+      <w:pPr>
+        <w:pStyle w:val="Caption A"/>
+      </w:pPr>
+      <w:r>
+        <w:rPr>
+          <w:rtl w:val="0"/>
+          <w:lang w:val="en-US"/>
         </w:rPr>
         <w:t>Intern - OneHat Technologies - Peoria IL</w:t>
       </w:r>
@@ -282,59 +310,68 @@
     <w:p>
       <w:pPr>
         <w:pStyle w:val="Footnote"/>
-        <w:bidi w:val="0"/>
-      </w:pPr>
-      <w:r>
-        <w:rPr>
-          <w:rtl w:val="0"/>
+      </w:pPr>
+      <w:r>
+        <w:rPr>
+          <w:rtl w:val="0"/>
+          <w:lang w:val="en-US"/>
         </w:rPr>
         <w:t>September 2012 - March 2013</w:t>
       </w:r>
     </w:p>
     <w:p>
       <w:pPr>
-        <w:pStyle w:val="Body.0"/>
+        <w:pStyle w:val="Body A"/>
         <w:numPr>
           <w:ilvl w:val="1"/>
           <w:numId w:val="2"/>
         </w:numPr>
-        <w:bidi w:val="0"/>
-      </w:pPr>
-      <w:r>
-        <w:rPr>
-          <w:rtl w:val="0"/>
+        <w:rPr>
+          <w:lang w:val="en-US"/>
+        </w:rPr>
+      </w:pPr>
+      <w:r>
+        <w:rPr>
+          <w:rtl w:val="0"/>
+          <w:lang w:val="en-US"/>
         </w:rPr>
         <w:t>Created HTML and CSS based on Photoshop files</w:t>
       </w:r>
     </w:p>
     <w:p>
       <w:pPr>
-        <w:pStyle w:val="Body.0"/>
+        <w:pStyle w:val="Body A"/>
         <w:numPr>
           <w:ilvl w:val="1"/>
           <w:numId w:val="2"/>
         </w:numPr>
-        <w:bidi w:val="0"/>
-      </w:pPr>
-      <w:r>
-        <w:rPr>
-          <w:rtl w:val="0"/>
+        <w:rPr>
+          <w:lang w:val="en-US"/>
+        </w:rPr>
+      </w:pPr>
+      <w:r>
+        <w:rPr>
+          <w:rtl w:val="0"/>
+          <w:lang w:val="en-US"/>
         </w:rPr>
         <w:t>Debugged applications written in JavaScript and PHP</w:t>
       </w:r>
     </w:p>
     <w:p>
       <w:pPr>
-        <w:pStyle w:val="Body.0"/>
+        <w:pStyle w:val="Body A"/>
         <w:numPr>
           <w:ilvl w:val="1"/>
           <w:numId w:val="2"/>
         </w:numPr>
-        <w:bidi w:val="0"/>
-      </w:pPr>
-      <w:r>
-        <w:rPr>
-          <w:rtl w:val="0"/>
+        <w:rPr>
+          <w:lang w:val="en-US"/>
+        </w:rPr>
+      </w:pPr>
+      <w:r>
+        <w:rPr>
+          <w:rtl w:val="0"/>
+          <w:lang w:val="en-US"/>
         </w:rPr>
         <w:t>Built custom themes for content-management systems</w:t>
       </w:r>
@@ -342,29 +379,28 @@
     <w:p>
       <w:pPr>
         <w:pStyle w:val="Footnote"/>
-        <w:bidi w:val="0"/>
       </w:pPr>
     </w:p>
     <w:p>
       <w:pPr>
         <w:pStyle w:val="Heading"/>
-        <w:bidi w:val="0"/>
-      </w:pPr>
-      <w:r>
-        <w:rPr>
-          <w:rtl w:val="0"/>
+      </w:pPr>
+      <w:r>
+        <w:rPr>
+          <w:rtl w:val="0"/>
+          <w:lang w:val="en-US"/>
         </w:rPr>
         <w:t>Education</w:t>
       </w:r>
     </w:p>
     <w:p>
       <w:pPr>
-        <w:pStyle w:val="Caption"/>
-        <w:bidi w:val="0"/>
-      </w:pPr>
-      <w:r>
-        <w:rPr>
-          <w:rtl w:val="0"/>
+        <w:pStyle w:val="Caption A"/>
+      </w:pPr>
+      <w:r>
+        <w:rPr>
+          <w:rtl w:val="0"/>
+          <w:lang w:val="en-US"/>
         </w:rPr>
         <w:t>Full Sail University</w:t>
       </w:r>
@@ -372,53 +408,52 @@
     <w:p>
       <w:pPr>
         <w:pStyle w:val="Footnote"/>
-        <w:bidi w:val="0"/>
-      </w:pPr>
-      <w:r>
-        <w:rPr>
-          <w:rtl w:val="0"/>
+      </w:pPr>
+      <w:r>
+        <w:rPr>
+          <w:rtl w:val="0"/>
+          <w:lang w:val="en-US"/>
         </w:rPr>
         <w:t>Online - 2015</w:t>
       </w:r>
     </w:p>
     <w:p>
       <w:pPr>
-        <w:pStyle w:val="Body.0"/>
-        <w:bidi w:val="0"/>
-      </w:pPr>
-      <w:r>
-        <w:rPr>
-          <w:rtl w:val="0"/>
+        <w:pStyle w:val="Body A"/>
+      </w:pPr>
+      <w:r>
+        <w:rPr>
+          <w:rtl w:val="0"/>
+          <w:lang w:val="en-US"/>
         </w:rPr>
         <w:t>Bachelor of Science, Web Design &amp; Development</w:t>
       </w:r>
     </w:p>
     <w:p>
       <w:pPr>
-        <w:pStyle w:val="Body.0"/>
-        <w:bidi w:val="0"/>
-      </w:pPr>
-      <w:r>
-        <w:rPr>
-          <w:rtl w:val="0"/>
+        <w:pStyle w:val="Body A"/>
+      </w:pPr>
+      <w:r>
+        <w:rPr>
+          <w:rtl w:val="0"/>
+          <w:lang w:val="en-US"/>
         </w:rPr>
         <w:t>Valedictorian</w:t>
       </w:r>
     </w:p>
     <w:p>
       <w:pPr>
-        <w:pStyle w:val="Body.0"/>
-        <w:bidi w:val="0"/>
-      </w:pPr>
-    </w:p>
-    <w:p>
-      <w:pPr>
-        <w:pStyle w:val="Caption"/>
-        <w:bidi w:val="0"/>
-      </w:pPr>
-      <w:r>
-        <w:rPr>
-          <w:rtl w:val="0"/>
+        <w:pStyle w:val="Body A"/>
+      </w:pPr>
+    </w:p>
+    <w:p>
+      <w:pPr>
+        <w:pStyle w:val="Caption A"/>
+      </w:pPr>
+      <w:r>
+        <w:rPr>
+          <w:rtl w:val="0"/>
+          <w:lang w:val="en-US"/>
         </w:rPr>
         <w:t>Illinois Central College</w:t>
       </w:r>
@@ -426,83 +461,95 @@
     <w:p>
       <w:pPr>
         <w:pStyle w:val="Footnote"/>
-        <w:bidi w:val="0"/>
-      </w:pPr>
-      <w:r>
-        <w:rPr>
-          <w:rtl w:val="0"/>
+      </w:pPr>
+      <w:r>
+        <w:rPr>
+          <w:rtl w:val="0"/>
+          <w:lang w:val="en-US"/>
         </w:rPr>
         <w:t>East Peoria, IL - 2012</w:t>
       </w:r>
     </w:p>
     <w:p>
       <w:pPr>
-        <w:pStyle w:val="Body.0"/>
-        <w:bidi w:val="0"/>
-      </w:pPr>
-      <w:r>
-        <w:rPr>
-          <w:rtl w:val="0"/>
+        <w:pStyle w:val="Body A"/>
+      </w:pPr>
+      <w:r>
+        <w:rPr>
+          <w:rtl w:val="0"/>
+          <w:lang w:val="en-US"/>
         </w:rPr>
         <w:t>Associate of Applied Science, Web Systems</w:t>
       </w:r>
     </w:p>
     <w:p>
       <w:pPr>
-        <w:pStyle w:val="Body.0"/>
-        <w:bidi w:val="0"/>
+        <w:pStyle w:val="Body A"/>
       </w:pPr>
     </w:p>
     <w:p>
       <w:pPr>
         <w:pStyle w:val="Heading"/>
-        <w:bidi w:val="0"/>
-      </w:pPr>
-      <w:r>
-        <w:rPr>
-          <w:rtl w:val="0"/>
+      </w:pPr>
+      <w:r>
+        <w:rPr>
+          <w:rtl w:val="0"/>
+          <w:lang w:val="en-US"/>
         </w:rPr>
         <w:t>Skills</w:t>
       </w:r>
     </w:p>
     <w:p>
       <w:pPr>
-        <w:pStyle w:val="Body.0"/>
-        <w:bidi w:val="0"/>
-      </w:pPr>
-      <w:r>
-        <w:rPr>
-          <w:rtl w:val="0"/>
-        </w:rPr>
-        <w:t>HTML, CSS, JavaScript, PHP, SQL, Go, Node.js, Swift, Java, jQuery, Yii2, SASS, PostgreSQL, MongoDB, MySQL, Docker, Git, AWS, Azure, REST, Apigee</w:t>
-      </w:r>
-    </w:p>
-    <w:p>
-      <w:pPr>
-        <w:pStyle w:val="Body.0"/>
-        <w:bidi w:val="0"/>
+        <w:pStyle w:val="Body A"/>
+      </w:pPr>
+      <w:r>
+        <w:rPr>
+          <w:rtl w:val="0"/>
+          <w:lang w:val="en-US"/>
+        </w:rPr>
+        <w:t xml:space="preserve">HTML, CSS, JavaScript, PHP, SQL, Go, Node.js, </w:t>
+      </w:r>
+      <w:r>
+        <w:rPr>
+          <w:rtl w:val="0"/>
+          <w:lang w:val="en-US"/>
+        </w:rPr>
+        <w:t xml:space="preserve">Vue.js, </w:t>
+      </w:r>
+      <w:r>
+        <w:rPr>
+          <w:rtl w:val="0"/>
+          <w:lang w:val="en-US"/>
+        </w:rPr>
+        <w:t>Swift, Java, jQuery, Yii2, SASS, PostgreSQL, MongoDB, MySQL, Docker, Git, AWS, Azure, REST, Apigee</w:t>
+      </w:r>
+    </w:p>
+    <w:p>
+      <w:pPr>
+        <w:pStyle w:val="Body A"/>
       </w:pPr>
     </w:p>
     <w:p>
       <w:pPr>
         <w:pStyle w:val="Heading"/>
-        <w:bidi w:val="0"/>
-      </w:pPr>
-      <w:r>
-        <w:rPr>
-          <w:rtl w:val="0"/>
+      </w:pPr>
+      <w:r>
+        <w:rPr>
+          <w:rtl w:val="0"/>
+          <w:lang w:val="en-US"/>
         </w:rPr>
         <w:t>Certifications</w:t>
       </w:r>
     </w:p>
     <w:p>
       <w:pPr>
-        <w:pStyle w:val="Caption"/>
-        <w:bidi w:val="0"/>
-      </w:pPr>
-      <w:r>
-        <w:rPr>
-          <w:rtl w:val="0"/>
+        <w:pStyle w:val="Caption A"/>
+      </w:pPr>
+      <w:r>
+        <w:rPr>
+          <w:rtl w:val="0"/>
+          <w:lang w:val="en-US"/>
         </w:rPr>
         <w:t>Professional SCRUM Developer</w:t>
       </w:r>
@@ -510,11 +557,11 @@
     <w:p>
       <w:pPr>
         <w:pStyle w:val="Footnote"/>
-        <w:bidi w:val="0"/>
-      </w:pPr>
-      <w:r>
-        <w:rPr>
-          <w:rtl w:val="0"/>
+      </w:pPr>
+      <w:r>
+        <w:rPr>
+          <w:rtl w:val="0"/>
+          <w:lang w:val="en-US"/>
         </w:rPr>
         <w:t>SCRUM.org - 2017</w:t>
       </w:r>
@@ -537,10 +584,9 @@
       <w:pStyle w:val="Header &amp; Footer"/>
       <w:tabs>
         <w:tab w:val="center" w:pos="4680"/>
-        <w:tab w:val="right" w:pos="9360"/>
+        <w:tab w:val="right" w:pos="9340"/>
         <w:tab w:val="clear" w:pos="9020"/>
       </w:tabs>
-      <w:jc w:val="left"/>
     </w:pPr>
     <w:r>
       <w:rPr>
@@ -548,32 +594,9 @@
         <w:lang w:val="en-US"/>
       </w:rPr>
       <w:t>+1 309-648-8645</w:t>
-    </w:r>
-    <w:r>
       <w:tab/>
-    </w:r>
-    <w:r>
-      <w:rPr>
-        <w:rtl w:val="0"/>
-        <w:lang w:val="en-US"/>
-      </w:rPr>
-      <w:t>todd2stark@</w:t>
-    </w:r>
-    <w:r>
-      <w:rPr>
-        <w:rtl w:val="0"/>
-        <w:lang w:val="en-US"/>
-      </w:rPr>
-      <w:t>gmail.com</w:t>
-    </w:r>
-    <w:r>
+      <w:t>todd2stark@gmail.com</w:t>
       <w:tab/>
-    </w:r>
-    <w:r>
-      <w:rPr>
-        <w:rtl w:val="0"/>
-        <w:lang w:val="en-US"/>
-      </w:rPr>
       <w:t>https://tstark2.us</w:t>
     </w:r>
   </w:p>
@@ -583,6 +606,9 @@
 <file path=word/header1.xml><?xml version="1.0" encoding="utf-8"?>
 <w:hdr xmlns:r="http://schemas.openxmlformats.org/officeDocument/2006/relationships" xmlns:wp="http://schemas.openxmlformats.org/drawingml/2006/wordprocessingDrawing" xmlns:w="http://schemas.openxmlformats.org/wordprocessingml/2006/main" xmlns:w10="urn:schemas-microsoft-com:office:word" xmlns:w14="http://schemas.microsoft.com/office/word/2010/wordml" xmlns:wps="http://schemas.microsoft.com/office/word/2010/wordprocessingShape" xmlns:wpg="http://schemas.microsoft.com/office/word/2010/wordprocessingGroup" xmlns:mc="http://schemas.openxmlformats.org/markup-compatibility/2006" xmlns:v="urn:schemas-microsoft-com:vml" xmlns:o="urn:schemas-microsoft-com:office:office" xmlns:m="http://schemas.openxmlformats.org/officeDocument/2006/math" mc:Ignorable="w14">
   <w:p>
+    <w:pPr>
+      <w:pStyle w:val="Header &amp; Footer"/>
+    </w:pPr>
     <w:r/>
   </w:p>
 </w:hdr>
@@ -604,10 +630,14 @@
       <w:lvlText w:val="•"/>
       <w:lvlJc w:val="left"/>
       <w:pPr>
-        <w:ind w:left="180" w:hanging="180"/>
+        <w:ind w:left="165" w:hanging="165"/>
       </w:pPr>
       <w:rPr>
-        <w:rFonts w:hAnsi="Arial Unicode MS"/>
+        <w:rFonts w:ascii="Times New Roman" w:cs="Times New Roman" w:hAnsi="Times New Roman" w:eastAsia="Times New Roman"/>
+        <w:b w:val="0"/>
+        <w:bCs w:val="0"/>
+        <w:i w:val="0"/>
+        <w:iCs w:val="0"/>
         <w:caps w:val="0"/>
         <w:smallCaps w:val="0"/>
         <w:strike w:val="0"/>
@@ -633,7 +663,11 @@
         <w:ind w:left="360" w:hanging="180"/>
       </w:pPr>
       <w:rPr>
-        <w:rFonts w:hAnsi="Arial Unicode MS"/>
+        <w:rFonts w:ascii="Arial" w:cs="Arial" w:hAnsi="Arial" w:eastAsia="Arial"/>
+        <w:b w:val="0"/>
+        <w:bCs w:val="0"/>
+        <w:i w:val="0"/>
+        <w:iCs w:val="0"/>
         <w:caps w:val="0"/>
         <w:smallCaps w:val="0"/>
         <w:strike w:val="0"/>
@@ -644,7 +678,7 @@
         <w:spacing w:val="0"/>
         <w:w w:val="100"/>
         <w:kern w:val="0"/>
-        <w:position w:val="-2"/>
+        <w:position w:val="0"/>
         <w:highlight w:val="none"/>
         <w:vertAlign w:val="baseline"/>
       </w:rPr>
@@ -659,7 +693,11 @@
         <w:ind w:left="540" w:hanging="180"/>
       </w:pPr>
       <w:rPr>
-        <w:rFonts w:hAnsi="Arial Unicode MS"/>
+        <w:rFonts w:ascii="Arial" w:cs="Arial" w:hAnsi="Arial" w:eastAsia="Arial"/>
+        <w:b w:val="0"/>
+        <w:bCs w:val="0"/>
+        <w:i w:val="0"/>
+        <w:iCs w:val="0"/>
         <w:caps w:val="0"/>
         <w:smallCaps w:val="0"/>
         <w:strike w:val="0"/>
@@ -670,7 +708,7 @@
         <w:spacing w:val="0"/>
         <w:w w:val="100"/>
         <w:kern w:val="0"/>
-        <w:position w:val="-2"/>
+        <w:position w:val="0"/>
         <w:highlight w:val="none"/>
         <w:vertAlign w:val="baseline"/>
       </w:rPr>
@@ -685,7 +723,11 @@
         <w:ind w:left="720" w:hanging="180"/>
       </w:pPr>
       <w:rPr>
-        <w:rFonts w:hAnsi="Arial Unicode MS"/>
+        <w:rFonts w:ascii="Arial" w:cs="Arial" w:hAnsi="Arial" w:eastAsia="Arial"/>
+        <w:b w:val="0"/>
+        <w:bCs w:val="0"/>
+        <w:i w:val="0"/>
+        <w:iCs w:val="0"/>
         <w:caps w:val="0"/>
         <w:smallCaps w:val="0"/>
         <w:strike w:val="0"/>
@@ -696,7 +738,7 @@
         <w:spacing w:val="0"/>
         <w:w w:val="100"/>
         <w:kern w:val="0"/>
-        <w:position w:val="-2"/>
+        <w:position w:val="0"/>
         <w:highlight w:val="none"/>
         <w:vertAlign w:val="baseline"/>
       </w:rPr>
@@ -711,7 +753,11 @@
         <w:ind w:left="900" w:hanging="180"/>
       </w:pPr>
       <w:rPr>
-        <w:rFonts w:hAnsi="Arial Unicode MS"/>
+        <w:rFonts w:ascii="Arial" w:cs="Arial" w:hAnsi="Arial" w:eastAsia="Arial"/>
+        <w:b w:val="0"/>
+        <w:bCs w:val="0"/>
+        <w:i w:val="0"/>
+        <w:iCs w:val="0"/>
         <w:caps w:val="0"/>
         <w:smallCaps w:val="0"/>
         <w:strike w:val="0"/>
@@ -722,7 +768,7 @@
         <w:spacing w:val="0"/>
         <w:w w:val="100"/>
         <w:kern w:val="0"/>
-        <w:position w:val="-2"/>
+        <w:position w:val="0"/>
         <w:highlight w:val="none"/>
         <w:vertAlign w:val="baseline"/>
       </w:rPr>
@@ -737,7 +783,11 @@
         <w:ind w:left="1080" w:hanging="180"/>
       </w:pPr>
       <w:rPr>
-        <w:rFonts w:hAnsi="Arial Unicode MS"/>
+        <w:rFonts w:ascii="Arial" w:cs="Arial" w:hAnsi="Arial" w:eastAsia="Arial"/>
+        <w:b w:val="0"/>
+        <w:bCs w:val="0"/>
+        <w:i w:val="0"/>
+        <w:iCs w:val="0"/>
         <w:caps w:val="0"/>
         <w:smallCaps w:val="0"/>
         <w:strike w:val="0"/>
@@ -748,7 +798,7 @@
         <w:spacing w:val="0"/>
         <w:w w:val="100"/>
         <w:kern w:val="0"/>
-        <w:position w:val="-2"/>
+        <w:position w:val="0"/>
         <w:highlight w:val="none"/>
         <w:vertAlign w:val="baseline"/>
       </w:rPr>
@@ -763,7 +813,11 @@
         <w:ind w:left="1260" w:hanging="180"/>
       </w:pPr>
       <w:rPr>
-        <w:rFonts w:hAnsi="Arial Unicode MS"/>
+        <w:rFonts w:ascii="Arial" w:cs="Arial" w:hAnsi="Arial" w:eastAsia="Arial"/>
+        <w:b w:val="0"/>
+        <w:bCs w:val="0"/>
+        <w:i w:val="0"/>
+        <w:iCs w:val="0"/>
         <w:caps w:val="0"/>
         <w:smallCaps w:val="0"/>
         <w:strike w:val="0"/>
@@ -774,7 +828,7 @@
         <w:spacing w:val="0"/>
         <w:w w:val="100"/>
         <w:kern w:val="0"/>
-        <w:position w:val="-2"/>
+        <w:position w:val="0"/>
         <w:highlight w:val="none"/>
         <w:vertAlign w:val="baseline"/>
       </w:rPr>
@@ -789,7 +843,11 @@
         <w:ind w:left="1440" w:hanging="180"/>
       </w:pPr>
       <w:rPr>
-        <w:rFonts w:hAnsi="Arial Unicode MS"/>
+        <w:rFonts w:ascii="Arial" w:cs="Arial" w:hAnsi="Arial" w:eastAsia="Arial"/>
+        <w:b w:val="0"/>
+        <w:bCs w:val="0"/>
+        <w:i w:val="0"/>
+        <w:iCs w:val="0"/>
         <w:caps w:val="0"/>
         <w:smallCaps w:val="0"/>
         <w:strike w:val="0"/>
@@ -800,7 +858,7 @@
         <w:spacing w:val="0"/>
         <w:w w:val="100"/>
         <w:kern w:val="0"/>
-        <w:position w:val="-2"/>
+        <w:position w:val="0"/>
         <w:highlight w:val="none"/>
         <w:vertAlign w:val="baseline"/>
       </w:rPr>
@@ -815,7 +873,11 @@
         <w:ind w:left="1620" w:hanging="180"/>
       </w:pPr>
       <w:rPr>
-        <w:rFonts w:hAnsi="Arial Unicode MS"/>
+        <w:rFonts w:ascii="Arial" w:cs="Arial" w:hAnsi="Arial" w:eastAsia="Arial"/>
+        <w:b w:val="0"/>
+        <w:bCs w:val="0"/>
+        <w:i w:val="0"/>
+        <w:iCs w:val="0"/>
         <w:caps w:val="0"/>
         <w:smallCaps w:val="0"/>
         <w:strike w:val="0"/>
@@ -826,7 +888,7 @@
         <w:spacing w:val="0"/>
         <w:w w:val="100"/>
         <w:kern w:val="0"/>
-        <w:position w:val="-2"/>
+        <w:position w:val="0"/>
         <w:highlight w:val="none"/>
         <w:vertAlign w:val="baseline"/>
       </w:rPr>
@@ -984,12 +1046,13 @@
       <w:position w:val="0"/>
       <w:sz w:val="24"/>
       <w:szCs w:val="24"/>
-      <w:u w:val="none"/>
+      <w:u w:val="none" w:color="000000"/>
       <w:shd w:val="nil" w:color="auto" w:fill="auto"/>
       <w:vertAlign w:val="baseline"/>
       <w:lang w:val="en-US"/>
-      <w14:textOutline>
+      <w14:textOutline w14:w="12700" w14:cap="flat">
         <w14:noFill/>
+        <w14:miter w14:lim="400000"/>
       </w14:textOutline>
       <w14:textFill>
         <w14:solidFill>
@@ -1000,7 +1063,7 @@
   </w:style>
   <w:style w:type="paragraph" w:styleId="Title">
     <w:name w:val="Title"/>
-    <w:next w:val="Body"/>
+    <w:next w:val="Title"/>
     <w:pPr>
       <w:keepNext w:val="1"/>
       <w:keepLines w:val="0"/>
@@ -1031,12 +1094,13 @@
       <w:position w:val="0"/>
       <w:sz w:val="60"/>
       <w:szCs w:val="60"/>
-      <w:u w:val="none"/>
+      <w:u w:val="none" w:color="000000"/>
       <w:shd w:val="nil" w:color="auto" w:fill="auto"/>
       <w:vertAlign w:val="baseline"/>
       <w:lang w:val="en-US"/>
-      <w14:textOutline>
+      <w14:textOutline w14:w="12700" w14:cap="flat">
         <w14:noFill/>
+        <w14:miter w14:lim="400000"/>
       </w14:textOutline>
       <w14:textFill>
         <w14:solidFill>
@@ -1045,56 +1109,9 @@
       </w14:textFill>
     </w:rPr>
   </w:style>
-  <w:style w:type="paragraph" w:styleId="Body">
-    <w:name w:val="Body"/>
-    <w:next w:val="Body"/>
-    <w:pPr>
-      <w:keepNext w:val="0"/>
-      <w:keepLines w:val="0"/>
-      <w:pageBreakBefore w:val="0"/>
-      <w:widowControl w:val="1"/>
-      <w:shd w:val="clear" w:color="auto" w:fill="auto"/>
-      <w:suppressAutoHyphens w:val="0"/>
-      <w:bidi w:val="0"/>
-      <w:spacing w:before="160" w:after="0" w:line="240" w:lineRule="auto"/>
-      <w:ind w:left="0" w:right="0" w:firstLine="0"/>
-      <w:jc w:val="left"/>
-      <w:outlineLvl w:val="9"/>
-    </w:pPr>
-    <w:rPr>
-      <w:rFonts w:ascii="Helvetica Neue" w:cs="Arial Unicode MS" w:hAnsi="Helvetica Neue" w:eastAsia="Arial Unicode MS"/>
-      <w:b w:val="0"/>
-      <w:bCs w:val="0"/>
-      <w:i w:val="0"/>
-      <w:iCs w:val="0"/>
-      <w:caps w:val="0"/>
-      <w:smallCaps w:val="0"/>
-      <w:strike w:val="0"/>
-      <w:dstrike w:val="0"/>
-      <w:outline w:val="0"/>
-      <w:color w:val="000000"/>
-      <w:spacing w:val="0"/>
-      <w:kern w:val="0"/>
-      <w:position w:val="0"/>
-      <w:sz w:val="24"/>
-      <w:szCs w:val="24"/>
-      <w:u w:val="none"/>
-      <w:shd w:val="nil" w:color="auto" w:fill="auto"/>
-      <w:vertAlign w:val="baseline"/>
-      <w:lang w:val="en-US"/>
-      <w14:textOutline>
-        <w14:noFill/>
-      </w14:textOutline>
-      <w14:textFill>
-        <w14:solidFill>
-          <w14:srgbClr w14:val="000000"/>
-        </w14:solidFill>
-      </w14:textFill>
-    </w:rPr>
-  </w:style>
-  <w:style w:type="paragraph" w:styleId="Body.0">
-    <w:name w:val="Body"/>
-    <w:next w:val="Body.0"/>
+  <w:style w:type="paragraph" w:styleId="Body A">
+    <w:name w:val="Body A"/>
+    <w:next w:val="Body A"/>
     <w:pPr>
       <w:keepNext w:val="0"/>
       <w:keepLines w:val="0"/>
@@ -1125,12 +1142,13 @@
       <w:position w:val="0"/>
       <w:sz w:val="22"/>
       <w:szCs w:val="22"/>
-      <w:u w:val="none"/>
+      <w:u w:val="none" w:color="000000"/>
       <w:shd w:val="nil" w:color="auto" w:fill="auto"/>
       <w:vertAlign w:val="baseline"/>
       <w:lang w:val="en-US"/>
-      <w14:textOutline>
+      <w14:textOutline w14:w="12700" w14:cap="flat">
         <w14:noFill/>
+        <w14:miter w14:lim="400000"/>
       </w14:textOutline>
       <w14:textFill>
         <w14:solidFill>
@@ -1141,7 +1159,7 @@
   </w:style>
   <w:style w:type="paragraph" w:styleId="Heading">
     <w:name w:val="Heading"/>
-    <w:next w:val="Body.0"/>
+    <w:next w:val="Body A"/>
     <w:pPr>
       <w:keepNext w:val="1"/>
       <w:keepLines w:val="0"/>
@@ -1178,12 +1196,13 @@
       <w:position w:val="0"/>
       <w:sz w:val="36"/>
       <w:szCs w:val="36"/>
-      <w:u w:val="none"/>
+      <w:u w:val="none" w:color="000000"/>
       <w:shd w:val="nil" w:color="auto" w:fill="auto"/>
       <w:vertAlign w:val="baseline"/>
       <w:lang w:val="en-US"/>
-      <w14:textOutline>
+      <w14:textOutline w14:w="12700" w14:cap="flat">
         <w14:noFill/>
+        <w14:miter w14:lim="400000"/>
       </w14:textOutline>
       <w14:textFill>
         <w14:solidFill>
@@ -1192,9 +1211,9 @@
       </w14:textFill>
     </w:rPr>
   </w:style>
-  <w:style w:type="paragraph" w:styleId="Caption">
-    <w:name w:val="Caption"/>
-    <w:next w:val="Caption"/>
+  <w:style w:type="paragraph" w:styleId="Caption A">
+    <w:name w:val="Caption A"/>
+    <w:next w:val="Caption A"/>
     <w:pPr>
       <w:keepNext w:val="0"/>
       <w:keepLines w:val="0"/>
@@ -1227,12 +1246,13 @@
       <w:position w:val="0"/>
       <w:sz w:val="24"/>
       <w:szCs w:val="24"/>
-      <w:u w:val="none"/>
+      <w:u w:val="none" w:color="000000"/>
       <w:shd w:val="nil" w:color="auto" w:fill="auto"/>
       <w:vertAlign w:val="baseline"/>
       <w:lang w:val="en-US"/>
-      <w14:textOutline>
+      <w14:textOutline w14:w="12700" w14:cap="flat">
         <w14:noFill/>
+        <w14:miter w14:lim="400000"/>
       </w14:textOutline>
       <w14:textFill>
         <w14:solidFill>
@@ -1274,12 +1294,13 @@
       <w:position w:val="0"/>
       <w:sz w:val="22"/>
       <w:szCs w:val="22"/>
-      <w:u w:val="none"/>
+      <w:u w:val="none" w:color="5e5e5e"/>
       <w:shd w:val="nil" w:color="auto" w:fill="auto"/>
       <w:vertAlign w:val="baseline"/>
       <w:lang w:val="en-US"/>
-      <w14:textOutline>
+      <w14:textOutline w14:w="12700" w14:cap="flat">
         <w14:noFill/>
+        <w14:miter w14:lim="400000"/>
       </w14:textOutline>
       <w14:textFill>
         <w14:solidFill>
@@ -1310,10 +1331,10 @@
         <a:srgbClr val="FFFFFF"/>
       </a:lt1>
       <a:dk2>
-        <a:srgbClr val="5E5E5E"/>
+        <a:srgbClr val="A7A7A7"/>
       </a:dk2>
       <a:lt2>
-        <a:srgbClr val="D5D5D5"/>
+        <a:srgbClr val="535353"/>
       </a:lt2>
       <a:accent1>
         <a:srgbClr val="00A2FF"/>
@@ -1490,11 +1511,14 @@
     <a:spDef>
       <a:spPr>
         <a:solidFill>
-          <a:srgbClr val="000000"/>
+          <a:srgbClr val="FFFFFF"/>
         </a:solidFill>
-        <a:ln w="12700" cap="flat">
-          <a:noFill/>
-          <a:miter lim="400000"/>
+        <a:ln w="25400" cap="flat">
+          <a:solidFill>
+            <a:schemeClr val="accent1"/>
+          </a:solidFill>
+          <a:prstDash val="solid"/>
+          <a:round/>
         </a:ln>
         <a:effectLst/>
         <a:sp3d/>
@@ -1503,34 +1527,34 @@
         <a:spAutoFit/>
       </a:bodyPr>
       <a:lstStyle>
-        <a:defPPr marL="0" marR="0" indent="0" algn="ctr" defTabSz="584200" rtl="0" fontAlgn="auto" latinLnBrk="0" hangingPunct="0">
-          <a:lnSpc>
-            <a:spcPct val="100000"/>
-          </a:lnSpc>
-          <a:spcBef>
-            <a:spcPts val="0"/>
-          </a:spcBef>
-          <a:spcAft>
-            <a:spcPts val="0"/>
-          </a:spcAft>
-          <a:buClrTx/>
-          <a:buSzTx/>
-          <a:buFontTx/>
-          <a:buNone/>
-          <a:tabLst/>
-          <a:defRPr b="0" baseline="0" cap="none" i="0" spc="0" strike="noStrike" sz="2200" u="none" kumimoji="0" normalizeH="0">
-            <a:ln>
-              <a:noFill/>
-            </a:ln>
-            <a:solidFill>
-              <a:srgbClr val="FFFFFF"/>
-            </a:solidFill>
-            <a:effectLst/>
-            <a:uFillTx/>
-            <a:latin typeface="Helvetica Neue Medium"/>
-            <a:ea typeface="Helvetica Neue Medium"/>
-            <a:cs typeface="Helvetica Neue Medium"/>
-            <a:sym typeface="Helvetica Neue Medium"/>
+        <a:defPPr marL="0" marR="0" indent="0" algn="l" defTabSz="914400" rtl="0" fontAlgn="auto" latinLnBrk="0" hangingPunct="0">
+          <a:lnSpc>
+            <a:spcPct val="100000"/>
+          </a:lnSpc>
+          <a:spcBef>
+            <a:spcPts val="0"/>
+          </a:spcBef>
+          <a:spcAft>
+            <a:spcPts val="0"/>
+          </a:spcAft>
+          <a:buClrTx/>
+          <a:buSzTx/>
+          <a:buFontTx/>
+          <a:buNone/>
+          <a:tabLst/>
+          <a:defRPr b="0" baseline="0" cap="none" i="0" spc="0" strike="noStrike" sz="1800" u="none" kumimoji="0" normalizeH="0">
+            <a:ln>
+              <a:noFill/>
+            </a:ln>
+            <a:solidFill>
+              <a:srgbClr val="000000"/>
+            </a:solidFill>
+            <a:effectLst/>
+            <a:uFillTx/>
+            <a:latin typeface="+mn-lt"/>
+            <a:ea typeface="+mn-ea"/>
+            <a:cs typeface="+mn-cs"/>
+            <a:sym typeface="Helvetica Neue"/>
           </a:defRPr>
         </a:defPPr>
         <a:lvl1pPr marL="0" marR="0" indent="0" algn="l" defTabSz="914400" rtl="0" fontAlgn="auto" latinLnBrk="1" hangingPunct="0">
@@ -1780,10 +1804,10 @@
         <a:noFill/>
         <a:ln w="25400" cap="flat">
           <a:solidFill>
-            <a:srgbClr val="000000"/>
+            <a:schemeClr val="accent1"/>
           </a:solidFill>
           <a:prstDash val="solid"/>
-          <a:miter lim="400000"/>
+          <a:round/>
         </a:ln>
         <a:effectLst/>
         <a:sp3d/>
@@ -2088,20 +2112,26 @@
           <a:buSzTx/>
           <a:buFontTx/>
           <a:buNone/>
-          <a:tabLst/>
-          <a:defRPr b="0" baseline="0" cap="none" i="0" spc="0" strike="noStrike" sz="1100" u="none" kumimoji="0" normalizeH="0">
-            <a:ln>
-              <a:noFill/>
-            </a:ln>
-            <a:solidFill>
-              <a:srgbClr val="000000"/>
-            </a:solidFill>
-            <a:effectLst/>
-            <a:uFillTx/>
-            <a:latin typeface="Arial"/>
-            <a:ea typeface="Arial"/>
-            <a:cs typeface="Arial"/>
-            <a:sym typeface="Arial"/>
+          <a:tabLst>
+            <a:tab pos="723900" algn="l"/>
+          </a:tabLst>
+          <a:defRPr b="1" baseline="0" cap="small" i="0" spc="0" strike="noStrike" sz="1200" u="none" kumimoji="0" normalizeH="0">
+            <a:ln>
+              <a:noFill/>
+            </a:ln>
+            <a:solidFill>
+              <a:srgbClr val="000000"/>
+            </a:solidFill>
+            <a:effectLst/>
+            <a:uFill>
+              <a:solidFill>
+                <a:srgbClr val="000000"/>
+              </a:solidFill>
+            </a:uFill>
+            <a:latin typeface="Times New Roman"/>
+            <a:ea typeface="Times New Roman"/>
+            <a:cs typeface="Times New Roman"/>
+            <a:sym typeface="Times New Roman"/>
           </a:defRPr>
         </a:defPPr>
         <a:lvl1pPr marL="0" marR="0" indent="0" algn="l" defTabSz="914400" rtl="0" fontAlgn="auto" latinLnBrk="1" hangingPunct="0">

</xml_diff>

<commit_message>
Add freelance work to resume
</commit_message>
<xml_diff>
--- a/code/tstarkResume.docx
+++ b/code/tstarkResume.docx
@@ -147,21 +147,7 @@
           <w:rtl w:val="0"/>
           <w:lang w:val="en-US"/>
         </w:rPr>
-        <w:t xml:space="preserve">Reviewed </w:t>
-      </w:r>
-      <w:r>
-        <w:rPr>
-          <w:rtl w:val="0"/>
-          <w:lang w:val="en-US"/>
-        </w:rPr>
-        <w:t xml:space="preserve">REST </w:t>
-      </w:r>
-      <w:r>
-        <w:rPr>
-          <w:rtl w:val="0"/>
-          <w:lang w:val="en-US"/>
-        </w:rPr>
-        <w:t>API specifications and suggested improvements</w:t>
+        <w:t>Reviewed REST API specifications and suggested improvements</w:t>
       </w:r>
     </w:p>
     <w:p>
@@ -212,31 +198,43 @@
     </w:p>
     <w:p>
       <w:pPr>
+        <w:pStyle w:val="Body A"/>
+        <w:bidi w:val="0"/>
+        <w:ind w:left="0" w:right="0" w:firstLine="0"/>
+        <w:jc w:val="left"/>
+        <w:rPr>
+          <w:rtl w:val="0"/>
+        </w:rPr>
+      </w:pPr>
+    </w:p>
+    <w:p>
+      <w:pPr>
+        <w:pStyle w:val="Caption A"/>
+      </w:pPr>
+      <w:r>
+        <w:rPr>
+          <w:rtl w:val="0"/>
+          <w:lang w:val="en-US"/>
+        </w:rPr>
+        <w:t>Freelance Developer - Peoria IL</w:t>
+      </w:r>
+    </w:p>
+    <w:p>
+      <w:pPr>
         <w:pStyle w:val="Footnote"/>
       </w:pPr>
-    </w:p>
-    <w:p>
-      <w:pPr>
-        <w:pStyle w:val="Caption A"/>
-      </w:pPr>
-      <w:r>
-        <w:rPr>
-          <w:rtl w:val="0"/>
-          <w:lang w:val="en-US"/>
-        </w:rPr>
-        <w:t>Developer - Sora Technologies - Peoria IL</w:t>
-      </w:r>
-    </w:p>
-    <w:p>
-      <w:pPr>
-        <w:pStyle w:val="Footnote"/>
-      </w:pPr>
-      <w:r>
-        <w:rPr>
-          <w:rtl w:val="0"/>
-          <w:lang w:val="en-US"/>
-        </w:rPr>
-        <w:t>November 2014 - November 2019</w:t>
+      <w:r>
+        <w:rPr>
+          <w:rtl w:val="0"/>
+        </w:rPr>
+        <w:t>November</w:t>
+      </w:r>
+      <w:r>
+        <w:rPr>
+          <w:rtl w:val="0"/>
+          <w:lang w:val="en-US"/>
+        </w:rPr>
+        <w:t xml:space="preserve"> 2019 - Present</w:t>
       </w:r>
     </w:p>
     <w:p>
@@ -259,7 +257,14 @@
           <w:rtl w:val="0"/>
           <w:lang w:val="en-US"/>
         </w:rPr>
-        <w:t>Led development of a bespoke social media platform</w:t>
+        <w:t>D</w:t>
+      </w:r>
+      <w:r>
+        <w:rPr>
+          <w:rtl w:val="0"/>
+          <w:lang w:val="en-US"/>
+        </w:rPr>
+        <w:t>eveloped websites in HTML, CSS, and JavaScript</w:t>
       </w:r>
     </w:p>
     <w:p>
@@ -282,14 +287,7 @@
           <w:rtl w:val="0"/>
           <w:lang w:val="en-US"/>
         </w:rPr>
-        <w:t>Managed local and cloud-based Linux servers</w:t>
-      </w:r>
-      <w:r>
-        <w:rPr>
-          <w:rtl w:val="0"/>
-          <w:lang w:val="en-US"/>
-        </w:rPr>
-        <w:t xml:space="preserve"> on both Azure and AWS</w:t>
+        <w:t>Built web apps with Vue</w:t>
       </w:r>
     </w:p>
     <w:p>
@@ -312,7 +310,36 @@
           <w:rtl w:val="0"/>
           <w:lang w:val="en-US"/>
         </w:rPr>
-        <w:t>Developed custom line-of-business applications across several industries</w:t>
+        <w:t>Managed cloud-based Linux servers</w:t>
+      </w:r>
+    </w:p>
+    <w:p>
+      <w:pPr>
+        <w:pStyle w:val="Footnote"/>
+      </w:pPr>
+    </w:p>
+    <w:p>
+      <w:pPr>
+        <w:pStyle w:val="Caption A"/>
+      </w:pPr>
+      <w:r>
+        <w:rPr>
+          <w:rtl w:val="0"/>
+          <w:lang w:val="en-US"/>
+        </w:rPr>
+        <w:t>Developer - Sora Technologies - Peoria IL</w:t>
+      </w:r>
+    </w:p>
+    <w:p>
+      <w:pPr>
+        <w:pStyle w:val="Footnote"/>
+      </w:pPr>
+      <w:r>
+        <w:rPr>
+          <w:rtl w:val="0"/>
+          <w:lang w:val="en-US"/>
+        </w:rPr>
+        <w:t>November 2014 - November 2019</w:t>
       </w:r>
     </w:p>
     <w:p>
@@ -335,7 +362,7 @@
           <w:rtl w:val="0"/>
           <w:lang w:val="en-US"/>
         </w:rPr>
-        <w:t>Created and maintained custom UIs using modern (ES2016) JavaScript, HTML and CSS</w:t>
+        <w:t>Led development of a bespoke social media platform</w:t>
       </w:r>
     </w:p>
     <w:p>
@@ -358,7 +385,7 @@
           <w:rtl w:val="0"/>
           <w:lang w:val="en-US"/>
         </w:rPr>
-        <w:t>Deployed and managed services using Docker</w:t>
+        <w:t>Managed local and cloud-based Linux servers on both Azure and AWS</w:t>
       </w:r>
     </w:p>
     <w:p>
@@ -381,21 +408,7 @@
           <w:rtl w:val="0"/>
           <w:lang w:val="en-US"/>
         </w:rPr>
-        <w:t xml:space="preserve">Designed and implemented </w:t>
-      </w:r>
-      <w:r>
-        <w:rPr>
-          <w:rtl w:val="0"/>
-          <w:lang w:val="en-US"/>
-        </w:rPr>
-        <w:t xml:space="preserve">SQL and NoSQL </w:t>
-      </w:r>
-      <w:r>
-        <w:rPr>
-          <w:rtl w:val="0"/>
-          <w:lang w:val="en-US"/>
-        </w:rPr>
-        <w:t>databases to support web applications</w:t>
+        <w:t>Developed custom line-of-business applications across several industries</w:t>
       </w:r>
     </w:p>
     <w:p>
@@ -418,50 +431,7 @@
           <w:rtl w:val="0"/>
           <w:lang w:val="en-US"/>
         </w:rPr>
-        <w:t>Built</w:t>
-      </w:r>
-      <w:r>
-        <w:rPr>
-          <w:rtl w:val="0"/>
-          <w:lang w:val="en-US"/>
-        </w:rPr>
-        <w:t xml:space="preserve"> </w:t>
-      </w:r>
-      <w:r>
-        <w:rPr>
-          <w:rtl w:val="0"/>
-          <w:lang w:val="en-US"/>
-        </w:rPr>
-        <w:t>RESTful APIs using PHP, Go, and Node.js</w:t>
-      </w:r>
-    </w:p>
-    <w:p>
-      <w:pPr>
-        <w:pStyle w:val="Footnote"/>
-      </w:pPr>
-    </w:p>
-    <w:p>
-      <w:pPr>
-        <w:pStyle w:val="Caption A"/>
-      </w:pPr>
-      <w:r>
-        <w:rPr>
-          <w:rtl w:val="0"/>
-          <w:lang w:val="en-US"/>
-        </w:rPr>
-        <w:t>Intern - OneHat Technologies - Peoria IL</w:t>
-      </w:r>
-    </w:p>
-    <w:p>
-      <w:pPr>
-        <w:pStyle w:val="Footnote"/>
-      </w:pPr>
-      <w:r>
-        <w:rPr>
-          <w:rtl w:val="0"/>
-          <w:lang w:val="en-US"/>
-        </w:rPr>
-        <w:t>September 2012 - March 2013</w:t>
+        <w:t>Created and maintained custom UIs using modern (ES2016) JavaScript, HTML and CSS</w:t>
       </w:r>
     </w:p>
     <w:p>
@@ -484,7 +454,7 @@
           <w:rtl w:val="0"/>
           <w:lang w:val="en-US"/>
         </w:rPr>
-        <w:t>Created HTML and CSS based on Photoshop files</w:t>
+        <w:t>Deployed and managed services using Docker</w:t>
       </w:r>
     </w:p>
     <w:p>
@@ -507,7 +477,7 @@
           <w:rtl w:val="0"/>
           <w:lang w:val="en-US"/>
         </w:rPr>
-        <w:t>Debugged applications written in JavaScript and PHP</w:t>
+        <w:t>Designed and implemented SQL and NoSQL databases to support web applications</w:t>
       </w:r>
     </w:p>
     <w:p>
@@ -530,7 +500,7 @@
           <w:rtl w:val="0"/>
           <w:lang w:val="en-US"/>
         </w:rPr>
-        <w:t>Built custom themes for content-management systems</w:t>
+        <w:t>Built RESTful APIs using PHP, Go, and Node.js</w:t>
       </w:r>
     </w:p>
     <w:p>
@@ -749,7 +719,7 @@
       <w:lvlText w:val="•"/>
       <w:lvlJc w:val="left"/>
       <w:pPr>
-        <w:ind w:left="138" w:hanging="138"/>
+        <w:ind w:left="127" w:hanging="127"/>
       </w:pPr>
       <w:rPr>
         <w:rFonts w:ascii="Times New Roman" w:cs="Times New Roman" w:hAnsi="Times New Roman" w:eastAsia="Times New Roman"/>

</xml_diff>

<commit_message>
Update resume - add gitignore
</commit_message>
<xml_diff>
--- a/code/tstarkResume.docx
+++ b/code/tstarkResume.docx
@@ -147,21 +147,7 @@
           <w:rtl w:val="0"/>
           <w:lang w:val="en-US"/>
         </w:rPr>
-        <w:t xml:space="preserve">Reviewed </w:t>
-      </w:r>
-      <w:r>
-        <w:rPr>
-          <w:rtl w:val="0"/>
-          <w:lang w:val="en-US"/>
-        </w:rPr>
-        <w:t xml:space="preserve">REST </w:t>
-      </w:r>
-      <w:r>
-        <w:rPr>
-          <w:rtl w:val="0"/>
-          <w:lang w:val="en-US"/>
-        </w:rPr>
-        <w:t>API specifications and suggested improvements</w:t>
+        <w:t>Reviewed REST API specifications and suggested improvements</w:t>
       </w:r>
     </w:p>
     <w:p>
@@ -224,7 +210,7 @@
           <w:rtl w:val="0"/>
           <w:lang w:val="en-US"/>
         </w:rPr>
-        <w:t>Developer - Sora Technologies - Peoria IL</w:t>
+        <w:t>Freelance Developer - Peoria IL</w:t>
       </w:r>
     </w:p>
     <w:p>
@@ -236,7 +222,14 @@
           <w:rtl w:val="0"/>
           <w:lang w:val="en-US"/>
         </w:rPr>
-        <w:t>November 2014 - November 2019</w:t>
+        <w:t>November</w:t>
+      </w:r>
+      <w:r>
+        <w:rPr>
+          <w:rtl w:val="0"/>
+          <w:lang w:val="en-US"/>
+        </w:rPr>
+        <w:t xml:space="preserve"> 2019 - Present</w:t>
       </w:r>
     </w:p>
     <w:p>
@@ -259,7 +252,14 @@
           <w:rtl w:val="0"/>
           <w:lang w:val="en-US"/>
         </w:rPr>
-        <w:t>Led development of a bespoke social media platform</w:t>
+        <w:t>D</w:t>
+      </w:r>
+      <w:r>
+        <w:rPr>
+          <w:rtl w:val="0"/>
+          <w:lang w:val="en-US"/>
+        </w:rPr>
+        <w:t>eveloped websites in HTML, CSS, and JavaScript</w:t>
       </w:r>
     </w:p>
     <w:p>
@@ -282,14 +282,7 @@
           <w:rtl w:val="0"/>
           <w:lang w:val="en-US"/>
         </w:rPr>
-        <w:t>Managed local and cloud-based Linux servers</w:t>
-      </w:r>
-      <w:r>
-        <w:rPr>
-          <w:rtl w:val="0"/>
-          <w:lang w:val="en-US"/>
-        </w:rPr>
-        <w:t xml:space="preserve"> on both Azure and AWS</w:t>
+        <w:t>Built web apps with Vue</w:t>
       </w:r>
     </w:p>
     <w:p>
@@ -312,7 +305,42 @@
           <w:rtl w:val="0"/>
           <w:lang w:val="en-US"/>
         </w:rPr>
-        <w:t>Developed custom line-of-business applications across several industries</w:t>
+        <w:t>Managed cloud-based linux servers</w:t>
+      </w:r>
+    </w:p>
+    <w:p>
+      <w:pPr>
+        <w:pStyle w:val="Body A"/>
+        <w:bidi w:val="0"/>
+        <w:ind w:left="0" w:right="0" w:firstLine="0"/>
+        <w:jc w:val="left"/>
+        <w:rPr>
+          <w:rtl w:val="0"/>
+        </w:rPr>
+      </w:pPr>
+    </w:p>
+    <w:p>
+      <w:pPr>
+        <w:pStyle w:val="Caption A"/>
+      </w:pPr>
+      <w:r>
+        <w:rPr>
+          <w:rtl w:val="0"/>
+          <w:lang w:val="en-US"/>
+        </w:rPr>
+        <w:t>Developer - Sora Technologies - Peoria IL</w:t>
+      </w:r>
+    </w:p>
+    <w:p>
+      <w:pPr>
+        <w:pStyle w:val="Footnote"/>
+      </w:pPr>
+      <w:r>
+        <w:rPr>
+          <w:rtl w:val="0"/>
+          <w:lang w:val="en-US"/>
+        </w:rPr>
+        <w:t>November 2014 - November 2019</w:t>
       </w:r>
     </w:p>
     <w:p>
@@ -335,7 +363,7 @@
           <w:rtl w:val="0"/>
           <w:lang w:val="en-US"/>
         </w:rPr>
-        <w:t>Created and maintained custom UIs using modern (ES2016) JavaScript, HTML and CSS</w:t>
+        <w:t>Led development of a bespoke social media platform</w:t>
       </w:r>
     </w:p>
     <w:p>
@@ -358,7 +386,7 @@
           <w:rtl w:val="0"/>
           <w:lang w:val="en-US"/>
         </w:rPr>
-        <w:t>Deployed and managed services using Docker</w:t>
+        <w:t>Managed local and cloud-based Linux servers on both Azure and AWS</w:t>
       </w:r>
     </w:p>
     <w:p>
@@ -381,21 +409,7 @@
           <w:rtl w:val="0"/>
           <w:lang w:val="en-US"/>
         </w:rPr>
-        <w:t xml:space="preserve">Designed and implemented </w:t>
-      </w:r>
-      <w:r>
-        <w:rPr>
-          <w:rtl w:val="0"/>
-          <w:lang w:val="en-US"/>
-        </w:rPr>
-        <w:t xml:space="preserve">SQL and NoSQL </w:t>
-      </w:r>
-      <w:r>
-        <w:rPr>
-          <w:rtl w:val="0"/>
-          <w:lang w:val="en-US"/>
-        </w:rPr>
-        <w:t>databases to support web applications</w:t>
+        <w:t>Developed custom line-of-business applications across several industries</w:t>
       </w:r>
     </w:p>
     <w:p>
@@ -418,50 +432,7 @@
           <w:rtl w:val="0"/>
           <w:lang w:val="en-US"/>
         </w:rPr>
-        <w:t>Built</w:t>
-      </w:r>
-      <w:r>
-        <w:rPr>
-          <w:rtl w:val="0"/>
-          <w:lang w:val="en-US"/>
-        </w:rPr>
-        <w:t xml:space="preserve"> </w:t>
-      </w:r>
-      <w:r>
-        <w:rPr>
-          <w:rtl w:val="0"/>
-          <w:lang w:val="en-US"/>
-        </w:rPr>
-        <w:t>RESTful APIs using PHP, Go, and Node.js</w:t>
-      </w:r>
-    </w:p>
-    <w:p>
-      <w:pPr>
-        <w:pStyle w:val="Footnote"/>
-      </w:pPr>
-    </w:p>
-    <w:p>
-      <w:pPr>
-        <w:pStyle w:val="Caption A"/>
-      </w:pPr>
-      <w:r>
-        <w:rPr>
-          <w:rtl w:val="0"/>
-          <w:lang w:val="en-US"/>
-        </w:rPr>
-        <w:t>Intern - OneHat Technologies - Peoria IL</w:t>
-      </w:r>
-    </w:p>
-    <w:p>
-      <w:pPr>
-        <w:pStyle w:val="Footnote"/>
-      </w:pPr>
-      <w:r>
-        <w:rPr>
-          <w:rtl w:val="0"/>
-          <w:lang w:val="en-US"/>
-        </w:rPr>
-        <w:t>September 2012 - March 2013</w:t>
+        <w:t>Created and maintained custom UIs using modern (ES2016) JavaScript, HTML and CSS</w:t>
       </w:r>
     </w:p>
     <w:p>
@@ -484,7 +455,7 @@
           <w:rtl w:val="0"/>
           <w:lang w:val="en-US"/>
         </w:rPr>
-        <w:t>Created HTML and CSS based on Photoshop files</w:t>
+        <w:t>Deployed and managed services using Docker</w:t>
       </w:r>
     </w:p>
     <w:p>
@@ -507,7 +478,7 @@
           <w:rtl w:val="0"/>
           <w:lang w:val="en-US"/>
         </w:rPr>
-        <w:t>Debugged applications written in JavaScript and PHP</w:t>
+        <w:t>Designed and implemented SQL and NoSQL databases to support web applications</w:t>
       </w:r>
     </w:p>
     <w:p>
@@ -530,7 +501,7 @@
           <w:rtl w:val="0"/>
           <w:lang w:val="en-US"/>
         </w:rPr>
-        <w:t>Built custom themes for content-management systems</w:t>
+        <w:t>Built RESTful APIs using PHP, Go, and Node.js</w:t>
       </w:r>
     </w:p>
     <w:p>
@@ -749,7 +720,7 @@
       <w:lvlText w:val="•"/>
       <w:lvlJc w:val="left"/>
       <w:pPr>
-        <w:ind w:left="138" w:hanging="138"/>
+        <w:ind w:left="127" w:hanging="127"/>
       </w:pPr>
       <w:rPr>
         <w:rFonts w:ascii="Times New Roman" w:cs="Times New Roman" w:hAnsi="Times New Roman" w:eastAsia="Times New Roman"/>

</xml_diff>

<commit_message>
Remove frelance work from resume
</commit_message>
<xml_diff>
--- a/code/tstarkResume.docx
+++ b/code/tstarkResume.docx
@@ -221,38 +221,37 @@
     </w:p>
     <w:p>
       <w:pPr>
+        <w:pStyle w:val="Body A"/>
+        <w:bidi w:val="0"/>
+        <w:ind w:left="0" w:right="0" w:firstLine="0"/>
+        <w:jc w:val="left"/>
+        <w:rPr>
+          <w:rtl w:val="0"/>
+        </w:rPr>
+      </w:pPr>
+    </w:p>
+    <w:p>
+      <w:pPr>
+        <w:pStyle w:val="Caption A"/>
+      </w:pPr>
+      <w:r>
+        <w:rPr>
+          <w:rtl w:val="0"/>
+          <w:lang w:val="en-US"/>
+        </w:rPr>
+        <w:t>Developer - Sora Technologies - Peoria IL</w:t>
+      </w:r>
+    </w:p>
+    <w:p>
+      <w:pPr>
         <w:pStyle w:val="Footnote"/>
       </w:pPr>
-    </w:p>
-    <w:p>
-      <w:pPr>
-        <w:pStyle w:val="Caption A"/>
-      </w:pPr>
-      <w:r>
-        <w:rPr>
-          <w:rtl w:val="0"/>
-          <w:lang w:val="en-US"/>
-        </w:rPr>
-        <w:t>Freelance Developer - Peoria IL</w:t>
-      </w:r>
-    </w:p>
-    <w:p>
-      <w:pPr>
-        <w:pStyle w:val="Footnote"/>
-      </w:pPr>
-      <w:r>
-        <w:rPr>
-          <w:rtl w:val="0"/>
-          <w:lang w:val="en-US"/>
-        </w:rPr>
-        <w:t>November</w:t>
-      </w:r>
-      <w:r>
-        <w:rPr>
-          <w:rtl w:val="0"/>
-          <w:lang w:val="en-US"/>
-        </w:rPr>
-        <w:t xml:space="preserve"> 2019 - Present</w:t>
+      <w:r>
+        <w:rPr>
+          <w:rtl w:val="0"/>
+          <w:lang w:val="en-US"/>
+        </w:rPr>
+        <w:t>November 2014 - November 2019</w:t>
       </w:r>
     </w:p>
     <w:p>
@@ -275,14 +274,7 @@
           <w:rtl w:val="0"/>
           <w:lang w:val="en-US"/>
         </w:rPr>
-        <w:t>D</w:t>
-      </w:r>
-      <w:r>
-        <w:rPr>
-          <w:rtl w:val="0"/>
-          <w:lang w:val="en-US"/>
-        </w:rPr>
-        <w:t>eveloped websites in HTML, CSS, and JavaScript</w:t>
+        <w:t>Led development of a bespoke social media platform</w:t>
       </w:r>
     </w:p>
     <w:p>
@@ -305,7 +297,7 @@
           <w:rtl w:val="0"/>
           <w:lang w:val="en-US"/>
         </w:rPr>
-        <w:t>Built web apps with Vue</w:t>
+        <w:t>Managed local and cloud-based Linux servers on both Azure and AWS</w:t>
       </w:r>
     </w:p>
     <w:p>
@@ -328,42 +320,7 @@
           <w:rtl w:val="0"/>
           <w:lang w:val="en-US"/>
         </w:rPr>
-        <w:t>Managed cloud-based linux servers</w:t>
-      </w:r>
-    </w:p>
-    <w:p>
-      <w:pPr>
-        <w:pStyle w:val="Body A"/>
-        <w:bidi w:val="0"/>
-        <w:ind w:left="0" w:right="0" w:firstLine="0"/>
-        <w:jc w:val="left"/>
-        <w:rPr>
-          <w:rtl w:val="0"/>
-        </w:rPr>
-      </w:pPr>
-    </w:p>
-    <w:p>
-      <w:pPr>
-        <w:pStyle w:val="Caption A"/>
-      </w:pPr>
-      <w:r>
-        <w:rPr>
-          <w:rtl w:val="0"/>
-          <w:lang w:val="en-US"/>
-        </w:rPr>
-        <w:t>Developer - Sora Technologies - Peoria IL</w:t>
-      </w:r>
-    </w:p>
-    <w:p>
-      <w:pPr>
-        <w:pStyle w:val="Footnote"/>
-      </w:pPr>
-      <w:r>
-        <w:rPr>
-          <w:rtl w:val="0"/>
-          <w:lang w:val="en-US"/>
-        </w:rPr>
-        <w:t>November 2014 - November 2019</w:t>
+        <w:t>Developed custom line-of-business applications across several industries</w:t>
       </w:r>
     </w:p>
     <w:p>
@@ -386,7 +343,7 @@
           <w:rtl w:val="0"/>
           <w:lang w:val="en-US"/>
         </w:rPr>
-        <w:t>Led development of a bespoke social media platform</w:t>
+        <w:t>Created and maintained custom UIs using modern (ES2016) JavaScript, HTML and CSS</w:t>
       </w:r>
     </w:p>
     <w:p>
@@ -409,7 +366,7 @@
           <w:rtl w:val="0"/>
           <w:lang w:val="en-US"/>
         </w:rPr>
-        <w:t>Managed local and cloud-based Linux servers on both Azure and AWS</w:t>
+        <w:t>Deployed and managed services using Docker</w:t>
       </w:r>
     </w:p>
     <w:p>
@@ -432,7 +389,7 @@
           <w:rtl w:val="0"/>
           <w:lang w:val="en-US"/>
         </w:rPr>
-        <w:t>Developed custom line-of-business applications across several industries</w:t>
+        <w:t>Designed and implemented SQL and NoSQL databases to support web applications</w:t>
       </w:r>
     </w:p>
     <w:p>
@@ -455,7 +412,105 @@
           <w:rtl w:val="0"/>
           <w:lang w:val="en-US"/>
         </w:rPr>
-        <w:t>Created and maintained custom UIs using modern (ES2016) JavaScript, HTML and CSS</w:t>
+        <w:t>Built RESTful APIs using PHP, Go, and Node.js</w:t>
+      </w:r>
+    </w:p>
+    <w:p>
+      <w:pPr>
+        <w:pStyle w:val="Body A"/>
+        <w:bidi w:val="0"/>
+        <w:ind w:left="0" w:right="0" w:firstLine="0"/>
+        <w:jc w:val="left"/>
+        <w:rPr>
+          <w:rtl w:val="0"/>
+        </w:rPr>
+      </w:pPr>
+    </w:p>
+    <w:p>
+      <w:pPr>
+        <w:pStyle w:val="Caption A"/>
+      </w:pPr>
+      <w:r>
+        <w:rPr>
+          <w:rtl w:val="0"/>
+          <w:lang w:val="en-US"/>
+        </w:rPr>
+        <w:t>Intern</w:t>
+      </w:r>
+      <w:r>
+        <w:rPr>
+          <w:rtl w:val="0"/>
+          <w:lang w:val="en-US"/>
+        </w:rPr>
+        <w:t xml:space="preserve"> - </w:t>
+      </w:r>
+      <w:r>
+        <w:rPr>
+          <w:rtl w:val="0"/>
+          <w:lang w:val="en-US"/>
+        </w:rPr>
+        <w:t>One Hat Technologies</w:t>
+      </w:r>
+      <w:r>
+        <w:rPr>
+          <w:rtl w:val="0"/>
+          <w:lang w:val="en-US"/>
+        </w:rPr>
+        <w:t xml:space="preserve"> - Peoria IL</w:t>
+      </w:r>
+    </w:p>
+    <w:p>
+      <w:pPr>
+        <w:pStyle w:val="Footnote"/>
+      </w:pPr>
+      <w:r>
+        <w:rPr>
+          <w:rtl w:val="0"/>
+          <w:lang w:val="en-US"/>
+        </w:rPr>
+        <w:t>September</w:t>
+      </w:r>
+      <w:r>
+        <w:rPr>
+          <w:rtl w:val="0"/>
+          <w:lang w:val="en-US"/>
+        </w:rPr>
+        <w:t xml:space="preserve"> 201</w:t>
+      </w:r>
+      <w:r>
+        <w:rPr>
+          <w:rtl w:val="0"/>
+          <w:lang w:val="en-US"/>
+        </w:rPr>
+        <w:t>2</w:t>
+      </w:r>
+      <w:r>
+        <w:rPr>
+          <w:rtl w:val="0"/>
+          <w:lang w:val="en-US"/>
+        </w:rPr>
+        <w:t xml:space="preserve"> - </w:t>
+      </w:r>
+      <w:r>
+        <w:rPr>
+          <w:rtl w:val="0"/>
+          <w:lang w:val="en-US"/>
+        </w:rPr>
+        <w:t>March</w:t>
+      </w:r>
+      <w:r>
+        <w:rPr>
+          <w:rtl w:val="0"/>
+          <w:lang w:val="en-US"/>
+        </w:rPr>
+        <w:t xml:space="preserve"> 201</w:t>
+      </w:r>
+      <w:r>
+        <w:rPr>
+          <w:rtl w:val="0"/>
+          <w:lang w:val="en-US"/>
+        </w:rPr>
+        <w:t>3</w:t>
       </w:r>
     </w:p>
     <w:p>
@@ -478,7 +533,7 @@
           <w:rtl w:val="0"/>
           <w:lang w:val="en-US"/>
         </w:rPr>
-        <w:t>Deployed and managed services using Docker</w:t>
+        <w:t>Created HTML and CSS based on Photoshop Files</w:t>
       </w:r>
     </w:p>
     <w:p>
@@ -501,7 +556,7 @@
           <w:rtl w:val="0"/>
           <w:lang w:val="en-US"/>
         </w:rPr>
-        <w:t>Designed and implemented SQL and NoSQL databases to support web applications</w:t>
+        <w:t>Debugged applications written in JavaScript and PHP</w:t>
       </w:r>
     </w:p>
     <w:p>
@@ -524,7 +579,7 @@
           <w:rtl w:val="0"/>
           <w:lang w:val="en-US"/>
         </w:rPr>
-        <w:t>Built RESTful APIs using PHP, Go, and Node.js</w:t>
+        <w:t>Built custom themes for content-management systems</w:t>
       </w:r>
     </w:p>
     <w:p>

</xml_diff>

<commit_message>
update dad-a-base info - update resume
</commit_message>
<xml_diff>
--- a/code/tstarkResume.docx
+++ b/code/tstarkResume.docx
@@ -31,7 +31,14 @@
           <w:rtl w:val="0"/>
           <w:lang w:val="en-US"/>
         </w:rPr>
-        <w:t>Full-Stack Developer with 6+ years of experience seeking an opportunity to build the next big thing. Specializing in PHP, JavaScript, &amp; Go.</w:t>
+        <w:t xml:space="preserve">Full-Stack Developer with 6+ years of experience seeking an opportunity to build the next big thing. Specializing in </w:t>
+      </w:r>
+      <w:r>
+        <w:rPr>
+          <w:rtl w:val="0"/>
+          <w:lang w:val="en-US"/>
+        </w:rPr>
+        <w:t>JavaScript and Go.</w:t>
       </w:r>
     </w:p>
     <w:p>
@@ -60,7 +67,35 @@
           <w:rtl w:val="0"/>
           <w:lang w:val="en-US"/>
         </w:rPr>
-        <w:t>HTML, CSS, JavaScript, PHP, SQL, Go, Node.js, Vue.js, Swift, Java, jQuery, Yii2, SASS, PostgreSQL, MongoDB, MySQL, Docker, Git, AWS, Azure, REST, Apigee</w:t>
+        <w:t>HTML, CSS, JavaScript, PHP, SQL, Go, Node.js,</w:t>
+      </w:r>
+      <w:r>
+        <w:rPr>
+          <w:rtl w:val="0"/>
+          <w:lang w:val="en-US"/>
+        </w:rPr>
+        <w:t xml:space="preserve"> React.js</w:t>
+      </w:r>
+      <w:r>
+        <w:rPr>
+          <w:rtl w:val="0"/>
+          <w:lang w:val="en-US"/>
+        </w:rPr>
+        <w:t xml:space="preserve"> Vue.js,</w:t>
+      </w:r>
+      <w:r>
+        <w:rPr>
+          <w:rtl w:val="0"/>
+          <w:lang w:val="en-US"/>
+        </w:rPr>
+        <w:t xml:space="preserve"> </w:t>
+      </w:r>
+      <w:r>
+        <w:rPr>
+          <w:rtl w:val="0"/>
+          <w:lang w:val="en-US"/>
+        </w:rPr>
+        <w:t>PostgreSQL, MongoDB, MySQL, Docker, Git, AWS, Azure, REST, Apigee</w:t>
       </w:r>
     </w:p>
     <w:p>
@@ -89,7 +124,35 @@
           <w:rtl w:val="0"/>
           <w:lang w:val="en-US"/>
         </w:rPr>
-        <w:t>Software Engineer - Caterpillar, Inc - Peoria IL</w:t>
+        <w:t>Developer</w:t>
+      </w:r>
+      <w:r>
+        <w:rPr>
+          <w:rtl w:val="0"/>
+          <w:lang w:val="en-US"/>
+        </w:rPr>
+        <w:t xml:space="preserve"> - </w:t>
+      </w:r>
+      <w:r>
+        <w:rPr>
+          <w:rtl w:val="0"/>
+          <w:lang w:val="en-US"/>
+        </w:rPr>
+        <w:t>Bayer Crop Sciences</w:t>
+      </w:r>
+      <w:r>
+        <w:rPr>
+          <w:rtl w:val="0"/>
+          <w:lang w:val="en-US"/>
+        </w:rPr>
+        <w:t xml:space="preserve"> - </w:t>
+      </w:r>
+      <w:r>
+        <w:rPr>
+          <w:rtl w:val="0"/>
+          <w:lang w:val="en-US"/>
+        </w:rPr>
+        <w:t>Remote</w:t>
       </w:r>
     </w:p>
     <w:p>
@@ -99,9 +162,22 @@
       <w:r>
         <w:rPr>
           <w:rtl w:val="0"/>
-          <w:lang w:val="en-US"/>
-        </w:rPr>
-        <w:t>December 2019 - Present</w:t>
+        </w:rPr>
+        <w:t>December 2020</w:t>
+      </w:r>
+      <w:r>
+        <w:rPr>
+          <w:rtl w:val="0"/>
+          <w:lang w:val="en-US"/>
+        </w:rPr>
+        <w:t xml:space="preserve"> - </w:t>
+      </w:r>
+      <w:r>
+        <w:rPr>
+          <w:rtl w:val="0"/>
+          <w:lang w:val="en-US"/>
+        </w:rPr>
+        <w:t>Present</w:t>
       </w:r>
     </w:p>
     <w:p>
@@ -124,7 +200,7 @@
           <w:rtl w:val="0"/>
           <w:lang w:val="en-US"/>
         </w:rPr>
-        <w:t>Developed API proxies in Apigee</w:t>
+        <w:t>Developed web applications in React</w:t>
       </w:r>
     </w:p>
     <w:p>
@@ -147,7 +223,7 @@
           <w:rtl w:val="0"/>
           <w:lang w:val="en-US"/>
         </w:rPr>
-        <w:t>Designed APIs using the Open API Specification (OAS) format</w:t>
+        <w:t>Wrote tests with Jest, Cypress, and Mocha</w:t>
       </w:r>
     </w:p>
     <w:p>
@@ -170,7 +246,49 @@
           <w:rtl w:val="0"/>
           <w:lang w:val="en-US"/>
         </w:rPr>
-        <w:t>Reviewed REST API specifications and suggested improvements</w:t>
+        <w:t>Reviewed code to help identify and remediate bugs</w:t>
+      </w:r>
+    </w:p>
+    <w:p>
+      <w:pPr>
+        <w:pStyle w:val="Body A"/>
+        <w:bidi w:val="0"/>
+        <w:ind w:left="0" w:right="0" w:firstLine="0"/>
+        <w:jc w:val="left"/>
+        <w:rPr>
+          <w:rtl w:val="0"/>
+        </w:rPr>
+      </w:pPr>
+    </w:p>
+    <w:p>
+      <w:pPr>
+        <w:pStyle w:val="Caption A"/>
+      </w:pPr>
+      <w:r>
+        <w:rPr>
+          <w:rtl w:val="0"/>
+          <w:lang w:val="en-US"/>
+        </w:rPr>
+        <w:t>Software Engineer - Caterpillar, Inc - Peoria IL</w:t>
+      </w:r>
+    </w:p>
+    <w:p>
+      <w:pPr>
+        <w:pStyle w:val="Footnote"/>
+      </w:pPr>
+      <w:r>
+        <w:rPr>
+          <w:rtl w:val="0"/>
+          <w:lang w:val="en-US"/>
+        </w:rPr>
+        <w:t xml:space="preserve">December 2019 - </w:t>
+      </w:r>
+      <w:r>
+        <w:rPr>
+          <w:rtl w:val="0"/>
+          <w:lang w:val="en-US"/>
+        </w:rPr>
+        <w:t>December 2020</w:t>
       </w:r>
     </w:p>
     <w:p>
@@ -193,7 +311,7 @@
           <w:rtl w:val="0"/>
           <w:lang w:val="en-US"/>
         </w:rPr>
-        <w:t>Improved CI/CD pipelines using Azure DevOps</w:t>
+        <w:t>Developed API proxies in Apigee</w:t>
       </w:r>
     </w:p>
     <w:p>
@@ -216,42 +334,7 @@
           <w:rtl w:val="0"/>
           <w:lang w:val="en-US"/>
         </w:rPr>
-        <w:t>Enhanced automated software testing processes</w:t>
-      </w:r>
-    </w:p>
-    <w:p>
-      <w:pPr>
-        <w:pStyle w:val="Body A"/>
-        <w:bidi w:val="0"/>
-        <w:ind w:left="0" w:right="0" w:firstLine="0"/>
-        <w:jc w:val="left"/>
-        <w:rPr>
-          <w:rtl w:val="0"/>
-        </w:rPr>
-      </w:pPr>
-    </w:p>
-    <w:p>
-      <w:pPr>
-        <w:pStyle w:val="Caption A"/>
-      </w:pPr>
-      <w:r>
-        <w:rPr>
-          <w:rtl w:val="0"/>
-          <w:lang w:val="en-US"/>
-        </w:rPr>
-        <w:t>Developer - Sora Technologies - Peoria IL</w:t>
-      </w:r>
-    </w:p>
-    <w:p>
-      <w:pPr>
-        <w:pStyle w:val="Footnote"/>
-      </w:pPr>
-      <w:r>
-        <w:rPr>
-          <w:rtl w:val="0"/>
-          <w:lang w:val="en-US"/>
-        </w:rPr>
-        <w:t>November 2014 - November 2019</w:t>
+        <w:t>Designed APIs using the Open API Specification (OAS) format</w:t>
       </w:r>
     </w:p>
     <w:p>
@@ -274,7 +357,7 @@
           <w:rtl w:val="0"/>
           <w:lang w:val="en-US"/>
         </w:rPr>
-        <w:t>Led development of a bespoke social media platform</w:t>
+        <w:t>Reviewed REST API specifications and suggested improvements</w:t>
       </w:r>
     </w:p>
     <w:p>
@@ -297,7 +380,7 @@
           <w:rtl w:val="0"/>
           <w:lang w:val="en-US"/>
         </w:rPr>
-        <w:t>Managed local and cloud-based Linux servers on both Azure and AWS</w:t>
+        <w:t>Improved CI/CD pipelines using Azure DevOps</w:t>
       </w:r>
     </w:p>
     <w:p>
@@ -320,7 +403,42 @@
           <w:rtl w:val="0"/>
           <w:lang w:val="en-US"/>
         </w:rPr>
-        <w:t>Developed custom line-of-business applications across several industries</w:t>
+        <w:t>Enhanced automated software testing processes</w:t>
+      </w:r>
+    </w:p>
+    <w:p>
+      <w:pPr>
+        <w:pStyle w:val="Body A"/>
+        <w:bidi w:val="0"/>
+        <w:ind w:left="0" w:right="0" w:firstLine="0"/>
+        <w:jc w:val="left"/>
+        <w:rPr>
+          <w:rtl w:val="0"/>
+        </w:rPr>
+      </w:pPr>
+    </w:p>
+    <w:p>
+      <w:pPr>
+        <w:pStyle w:val="Caption A"/>
+      </w:pPr>
+      <w:r>
+        <w:rPr>
+          <w:rtl w:val="0"/>
+          <w:lang w:val="en-US"/>
+        </w:rPr>
+        <w:t>Developer - Sora Technologies - Peoria IL</w:t>
+      </w:r>
+    </w:p>
+    <w:p>
+      <w:pPr>
+        <w:pStyle w:val="Footnote"/>
+      </w:pPr>
+      <w:r>
+        <w:rPr>
+          <w:rtl w:val="0"/>
+          <w:lang w:val="en-US"/>
+        </w:rPr>
+        <w:t>November 2014 - November 2019</w:t>
       </w:r>
     </w:p>
     <w:p>
@@ -343,7 +461,7 @@
           <w:rtl w:val="0"/>
           <w:lang w:val="en-US"/>
         </w:rPr>
-        <w:t>Created and maintained custom UIs using modern (ES2016) JavaScript, HTML and CSS</w:t>
+        <w:t>Led development of a bespoke social media platform</w:t>
       </w:r>
     </w:p>
     <w:p>
@@ -366,7 +484,7 @@
           <w:rtl w:val="0"/>
           <w:lang w:val="en-US"/>
         </w:rPr>
-        <w:t>Deployed and managed services using Docker</w:t>
+        <w:t>Managed local and cloud-based Linux servers on both Azure and AWS</w:t>
       </w:r>
     </w:p>
     <w:p>
@@ -389,7 +507,7 @@
           <w:rtl w:val="0"/>
           <w:lang w:val="en-US"/>
         </w:rPr>
-        <w:t>Designed and implemented SQL and NoSQL databases to support web applications</w:t>
+        <w:t>Developed custom line-of-business applications across several industries</w:t>
       </w:r>
     </w:p>
     <w:p>
@@ -412,105 +530,7 @@
           <w:rtl w:val="0"/>
           <w:lang w:val="en-US"/>
         </w:rPr>
-        <w:t>Built RESTful APIs using PHP, Go, and Node.js</w:t>
-      </w:r>
-    </w:p>
-    <w:p>
-      <w:pPr>
-        <w:pStyle w:val="Body A"/>
-        <w:bidi w:val="0"/>
-        <w:ind w:left="0" w:right="0" w:firstLine="0"/>
-        <w:jc w:val="left"/>
-        <w:rPr>
-          <w:rtl w:val="0"/>
-        </w:rPr>
-      </w:pPr>
-    </w:p>
-    <w:p>
-      <w:pPr>
-        <w:pStyle w:val="Caption A"/>
-      </w:pPr>
-      <w:r>
-        <w:rPr>
-          <w:rtl w:val="0"/>
-          <w:lang w:val="en-US"/>
-        </w:rPr>
-        <w:t>Intern</w:t>
-      </w:r>
-      <w:r>
-        <w:rPr>
-          <w:rtl w:val="0"/>
-          <w:lang w:val="en-US"/>
-        </w:rPr>
-        <w:t xml:space="preserve"> - </w:t>
-      </w:r>
-      <w:r>
-        <w:rPr>
-          <w:rtl w:val="0"/>
-          <w:lang w:val="en-US"/>
-        </w:rPr>
-        <w:t>One Hat Technologies</w:t>
-      </w:r>
-      <w:r>
-        <w:rPr>
-          <w:rtl w:val="0"/>
-          <w:lang w:val="en-US"/>
-        </w:rPr>
-        <w:t xml:space="preserve"> - Peoria IL</w:t>
-      </w:r>
-    </w:p>
-    <w:p>
-      <w:pPr>
-        <w:pStyle w:val="Footnote"/>
-      </w:pPr>
-      <w:r>
-        <w:rPr>
-          <w:rtl w:val="0"/>
-          <w:lang w:val="en-US"/>
-        </w:rPr>
-        <w:t>September</w:t>
-      </w:r>
-      <w:r>
-        <w:rPr>
-          <w:rtl w:val="0"/>
-          <w:lang w:val="en-US"/>
-        </w:rPr>
-        <w:t xml:space="preserve"> 201</w:t>
-      </w:r>
-      <w:r>
-        <w:rPr>
-          <w:rtl w:val="0"/>
-          <w:lang w:val="en-US"/>
-        </w:rPr>
-        <w:t>2</w:t>
-      </w:r>
-      <w:r>
-        <w:rPr>
-          <w:rtl w:val="0"/>
-          <w:lang w:val="en-US"/>
-        </w:rPr>
-        <w:t xml:space="preserve"> - </w:t>
-      </w:r>
-      <w:r>
-        <w:rPr>
-          <w:rtl w:val="0"/>
-          <w:lang w:val="en-US"/>
-        </w:rPr>
-        <w:t>March</w:t>
-      </w:r>
-      <w:r>
-        <w:rPr>
-          <w:rtl w:val="0"/>
-          <w:lang w:val="en-US"/>
-        </w:rPr>
-        <w:t xml:space="preserve"> 201</w:t>
-      </w:r>
-      <w:r>
-        <w:rPr>
-          <w:rtl w:val="0"/>
-          <w:lang w:val="en-US"/>
-        </w:rPr>
-        <w:t>3</w:t>
+        <w:t>Created and maintained custom UIs using modern (ES2016) JavaScript, HTML and CSS</w:t>
       </w:r>
     </w:p>
     <w:p>
@@ -533,7 +553,7 @@
           <w:rtl w:val="0"/>
           <w:lang w:val="en-US"/>
         </w:rPr>
-        <w:t>Created HTML and CSS based on Photoshop Files</w:t>
+        <w:t>Deployed and managed services using Docker</w:t>
       </w:r>
     </w:p>
     <w:p>
@@ -556,7 +576,7 @@
           <w:rtl w:val="0"/>
           <w:lang w:val="en-US"/>
         </w:rPr>
-        <w:t>Debugged applications written in JavaScript and PHP</w:t>
+        <w:t>Designed and implemented SQL and NoSQL databases to support web applications</w:t>
       </w:r>
     </w:p>
     <w:p>
@@ -579,7 +599,7 @@
           <w:rtl w:val="0"/>
           <w:lang w:val="en-US"/>
         </w:rPr>
-        <w:t>Built custom themes for content-management systems</w:t>
+        <w:t>Built RESTful APIs using PHP, Go, and Node.js</w:t>
       </w:r>
     </w:p>
     <w:p>

</xml_diff>